<commit_message>
Fixed a few errors in the simplified version.
</commit_message>
<xml_diff>
--- a/seminar/PojednostavljeniSeminar.docx
+++ b/seminar/PojednostavljeniSeminar.docx
@@ -4707,7 +4707,20 @@
           <w:szCs w:val="24"/>
           <w:lang w:val="hr-HR"/>
         </w:rPr>
-        <w:t>i</w:t>
+        <w:t xml:space="preserve">i </w:t>
+      </w:r>
+      <w:r>
+        <w:rPr>
+          <w:rFonts w:ascii="Times New Roman" w:hAnsi="Times New Roman"/>
+          <w:b w:val="false"/>
+          <w:bCs w:val="false"/>
+          <w:i w:val="false"/>
+          <w:iCs w:val="false"/>
+          <w:sz w:val="24"/>
+          <w:szCs w:val="24"/>
+          <w:lang w:val="hr-HR"/>
+        </w:rPr>
+        <w:t>(Turing-complete)</w:t>
       </w:r>
       <w:r>
         <w:rPr>
@@ -4961,7 +4974,46 @@
           <w:szCs w:val="24"/>
           <w:lang w:val="hr-HR"/>
         </w:rPr>
-        <w:t>. Programski jezici, kao i japansko pismo, imaju mehanizme za razdvajanje riječi, ali oni nisu trivijalni.</w:t>
+        <w:t xml:space="preserve">. Programski jezici, kao i japansko pismo, imaju mehanizme za razdvajanje riječi, ali oni nisu trivijalni. </w:t>
+      </w:r>
+      <w:r>
+        <w:rPr>
+          <w:rFonts w:ascii="Times New Roman" w:hAnsi="Times New Roman"/>
+          <w:b w:val="false"/>
+          <w:bCs w:val="false"/>
+          <w:i w:val="false"/>
+          <w:iCs w:val="false"/>
+          <w:sz w:val="24"/>
+          <w:szCs w:val="24"/>
+          <w:lang w:val="hr-HR"/>
+        </w:rPr>
+        <w:t xml:space="preserve">Riječi iz programskog jezika, </w:t>
+      </w:r>
+      <w:r>
+        <w:rPr>
+          <w:rFonts w:ascii="Times New Roman" w:hAnsi="Times New Roman"/>
+          <w:b w:val="false"/>
+          <w:bCs w:val="false"/>
+          <w:i w:val="false"/>
+          <w:iCs w:val="false"/>
+          <w:sz w:val="24"/>
+          <w:szCs w:val="24"/>
+          <w:lang w:val="hr-HR"/>
+        </w:rPr>
+        <w:t>kada ih tokenizer izdvoji iz rečenica,</w:t>
+      </w:r>
+      <w:r>
+        <w:rPr>
+          <w:rFonts w:ascii="Times New Roman" w:hAnsi="Times New Roman"/>
+          <w:b w:val="false"/>
+          <w:bCs w:val="false"/>
+          <w:i w:val="false"/>
+          <w:iCs w:val="false"/>
+          <w:sz w:val="24"/>
+          <w:szCs w:val="24"/>
+          <w:lang w:val="hr-HR"/>
+        </w:rPr>
+        <w:t xml:space="preserve"> zovu se tokeni.</w:t>
       </w:r>
     </w:p>
     <w:p>
@@ -5468,7 +5520,46 @@
           <w:szCs w:val="24"/>
           <w:lang w:val="hr-HR"/>
         </w:rPr>
-        <w:t>olabaviti</w:t>
+        <w:t xml:space="preserve">olabaviti, </w:t>
+      </w:r>
+      <w:r>
+        <w:rPr>
+          <w:rFonts w:ascii="Times New Roman" w:hAnsi="Times New Roman"/>
+          <w:b w:val="false"/>
+          <w:bCs w:val="false"/>
+          <w:i/>
+          <w:iCs/>
+          <w:sz w:val="24"/>
+          <w:szCs w:val="24"/>
+          <w:lang w:val="hr-HR"/>
+        </w:rPr>
+        <w:t xml:space="preserve">analizirati </w:t>
+      </w:r>
+      <w:r>
+        <w:rPr>
+          <w:rFonts w:ascii="Times New Roman" w:hAnsi="Times New Roman"/>
+          <w:b w:val="false"/>
+          <w:bCs w:val="false"/>
+          <w:i w:val="false"/>
+          <w:iCs w:val="false"/>
+          <w:sz w:val="24"/>
+          <w:szCs w:val="24"/>
+          <w:lang w:val="hr-HR"/>
+        </w:rPr>
+        <w:t xml:space="preserve">znači </w:t>
+      </w:r>
+      <w:r>
+        <w:rPr>
+          <w:rFonts w:ascii="Times New Roman" w:hAnsi="Times New Roman"/>
+          <w:b w:val="false"/>
+          <w:bCs w:val="false"/>
+          <w:i/>
+          <w:iCs/>
+          <w:sz w:val="24"/>
+          <w:szCs w:val="24"/>
+          <w:lang w:val="hr-HR"/>
+        </w:rPr>
+        <w:t>rastaviti</w:t>
       </w:r>
       <w:r>
         <w:rPr>
@@ -6151,7 +6242,33 @@
           <w:szCs w:val="24"/>
           <w:lang w:val="hr-HR"/>
         </w:rPr>
-        <w:t xml:space="preserve">(naime, on za svaku izmjenu niza s Tokenima poziva JavaScriptinu naredbu </w:t>
+        <w:t xml:space="preserve">(naime, on za svaku izmjenu niza s </w:t>
+      </w:r>
+      <w:r>
+        <w:rPr>
+          <w:rFonts w:ascii="Times New Roman" w:hAnsi="Times New Roman"/>
+          <w:b w:val="false"/>
+          <w:bCs w:val="false"/>
+          <w:i w:val="false"/>
+          <w:iCs w:val="false"/>
+          <w:sz w:val="24"/>
+          <w:szCs w:val="24"/>
+          <w:lang w:val="hr-HR"/>
+        </w:rPr>
+        <w:t>t</w:t>
+      </w:r>
+      <w:r>
+        <w:rPr>
+          <w:rFonts w:ascii="Times New Roman" w:hAnsi="Times New Roman"/>
+          <w:b w:val="false"/>
+          <w:bCs w:val="false"/>
+          <w:i w:val="false"/>
+          <w:iCs w:val="false"/>
+          <w:sz w:val="24"/>
+          <w:szCs w:val="24"/>
+          <w:lang w:val="hr-HR"/>
+        </w:rPr>
+        <w:t xml:space="preserve">okenima poziva JavaScriptinu naredbu </w:t>
       </w:r>
       <w:r>
         <w:rPr>
@@ -6164,7 +6281,33 @@
           <w:szCs w:val="24"/>
           <w:lang w:val="hr-HR"/>
         </w:rPr>
-        <w:t>slice</w:t>
+        <w:t>s</w:t>
+      </w:r>
+      <w:r>
+        <w:rPr>
+          <w:rFonts w:ascii="Courier New" w:hAnsi="Courier New"/>
+          <w:b w:val="false"/>
+          <w:bCs w:val="false"/>
+          <w:i w:val="false"/>
+          <w:iCs w:val="false"/>
+          <w:sz w:val="24"/>
+          <w:szCs w:val="24"/>
+          <w:lang w:val="hr-HR"/>
+        </w:rPr>
+        <w:t>p</w:t>
+      </w:r>
+      <w:r>
+        <w:rPr>
+          <w:rFonts w:ascii="Courier New" w:hAnsi="Courier New"/>
+          <w:b w:val="false"/>
+          <w:bCs w:val="false"/>
+          <w:i w:val="false"/>
+          <w:iCs w:val="false"/>
+          <w:sz w:val="24"/>
+          <w:szCs w:val="24"/>
+          <w:lang w:val="hr-HR"/>
+        </w:rPr>
+        <w:t>lice</w:t>
       </w:r>
       <w:r>
         <w:rPr>
@@ -6214,8 +6357,8 @@
         <w:pStyle w:val="Normal"/>
         <w:jc w:val="both"/>
         <w:rPr>
-          <w:sz w:val="24"/>
-          <w:szCs w:val="24"/>
+          <w:sz w:val="12"/>
+          <w:szCs w:val="12"/>
           <w:lang w:val="hr-HR"/>
         </w:rPr>
       </w:pPr>
@@ -6443,12 +6586,13 @@
         <w:rPr>
           <w:sz w:val="12"/>
           <w:szCs w:val="12"/>
+          <w:lang w:val="hr-HR"/>
         </w:rPr>
       </w:pPr>
       <w:r>
         <w:rPr>
-          <w:sz w:val="24"/>
-          <w:szCs w:val="24"/>
+          <w:sz w:val="12"/>
+          <w:szCs w:val="12"/>
           <w:lang w:val="hr-HR"/>
         </w:rPr>
       </w:r>
@@ -7553,6 +7697,313 @@
       <w:pPr>
         <w:pStyle w:val="Normal"/>
         <w:jc w:val="both"/>
+        <w:rPr/>
+      </w:pPr>
+      <w:r>
+        <w:rPr>
+          <w:rFonts w:ascii="Times New Roman" w:hAnsi="Times New Roman"/>
+          <w:b w:val="false"/>
+          <w:bCs w:val="false"/>
+          <w:i w:val="false"/>
+          <w:iCs w:val="false"/>
+          <w:color w:val="000000"/>
+          <w:sz w:val="24"/>
+          <w:szCs w:val="24"/>
+          <w:highlight w:val="white"/>
+          <w:lang w:val="hr-HR"/>
+        </w:rPr>
+        <w:t>S</w:t>
+      </w:r>
+      <w:r>
+        <w:rPr>
+          <w:rFonts w:ascii="Times New Roman" w:hAnsi="Times New Roman"/>
+          <w:b w:val="false"/>
+          <w:bCs w:val="false"/>
+          <w:i w:val="false"/>
+          <w:iCs w:val="false"/>
+          <w:color w:val="000000"/>
+          <w:sz w:val="24"/>
+          <w:szCs w:val="24"/>
+          <w:highlight w:val="white"/>
+          <w:lang w:val="hr-HR"/>
+        </w:rPr>
+        <w:t xml:space="preserve">tatički analizer dio je compilera koji pokušava otkriti logičke greške u programu, a da ga ne pokreće. To jest, on otkriva dijelove programskog koda koji su </w:t>
+      </w:r>
+      <w:r>
+        <w:rPr>
+          <w:rFonts w:ascii="Times New Roman" w:hAnsi="Times New Roman"/>
+          <w:b w:val="false"/>
+          <w:bCs w:val="false"/>
+          <w:i w:val="false"/>
+          <w:iCs w:val="false"/>
+          <w:color w:val="000000"/>
+          <w:sz w:val="24"/>
+          <w:szCs w:val="24"/>
+          <w:highlight w:val="white"/>
+          <w:lang w:val="hr-HR"/>
+        </w:rPr>
+        <w:t>na programskom jeziku</w:t>
+      </w:r>
+      <w:r>
+        <w:rPr>
+          <w:rFonts w:ascii="Times New Roman" w:hAnsi="Times New Roman"/>
+          <w:b w:val="false"/>
+          <w:bCs w:val="false"/>
+          <w:i w:val="false"/>
+          <w:iCs w:val="false"/>
+          <w:color w:val="000000"/>
+          <w:sz w:val="24"/>
+          <w:szCs w:val="24"/>
+          <w:highlight w:val="white"/>
+          <w:lang w:val="hr-HR"/>
+        </w:rPr>
+        <w:t xml:space="preserve"> gramatički ispravni, ali im semantika vjerojatno nije ono što je programer uistinu mislio </w:t>
+      </w:r>
+      <w:r>
+        <w:rPr>
+          <w:rFonts w:ascii="Times New Roman" w:hAnsi="Times New Roman"/>
+          <w:b w:val="false"/>
+          <w:bCs w:val="false"/>
+          <w:i w:val="false"/>
+          <w:iCs w:val="false"/>
+          <w:color w:val="000000"/>
+          <w:sz w:val="24"/>
+          <w:szCs w:val="24"/>
+          <w:highlight w:val="white"/>
+          <w:lang w:val="hr-HR"/>
+        </w:rPr>
+        <w:t>reći</w:t>
+      </w:r>
+      <w:r>
+        <w:rPr>
+          <w:rFonts w:ascii="Times New Roman" w:hAnsi="Times New Roman"/>
+          <w:b w:val="false"/>
+          <w:bCs w:val="false"/>
+          <w:i w:val="false"/>
+          <w:iCs w:val="false"/>
+          <w:color w:val="000000"/>
+          <w:sz w:val="24"/>
+          <w:szCs w:val="24"/>
+          <w:highlight w:val="white"/>
+          <w:lang w:val="hr-HR"/>
+        </w:rPr>
+        <w:t xml:space="preserve">. </w:t>
+      </w:r>
+      <w:r>
+        <w:rPr>
+          <w:rFonts w:ascii="Times New Roman" w:hAnsi="Times New Roman"/>
+          <w:b w:val="false"/>
+          <w:bCs w:val="false"/>
+          <w:i w:val="false"/>
+          <w:iCs w:val="false"/>
+          <w:color w:val="000000"/>
+          <w:sz w:val="24"/>
+          <w:szCs w:val="24"/>
+          <w:highlight w:val="white"/>
+          <w:lang w:val="hr-HR"/>
+        </w:rPr>
+        <w:t xml:space="preserve">To je različito od debuggera, </w:t>
+      </w:r>
+      <w:r>
+        <w:rPr>
+          <w:rFonts w:ascii="Times New Roman" w:hAnsi="Times New Roman"/>
+          <w:b w:val="false"/>
+          <w:bCs w:val="false"/>
+          <w:i w:val="false"/>
+          <w:iCs w:val="false"/>
+          <w:color w:val="000000"/>
+          <w:sz w:val="24"/>
+          <w:szCs w:val="24"/>
+          <w:highlight w:val="white"/>
+          <w:lang w:val="hr-HR"/>
+        </w:rPr>
+        <w:t>debuggeri</w:t>
+      </w:r>
+      <w:r>
+        <w:rPr>
+          <w:rFonts w:ascii="Times New Roman" w:hAnsi="Times New Roman"/>
+          <w:b w:val="false"/>
+          <w:bCs w:val="false"/>
+          <w:i w:val="false"/>
+          <w:iCs w:val="false"/>
+          <w:color w:val="000000"/>
+          <w:sz w:val="24"/>
+          <w:szCs w:val="24"/>
+          <w:highlight w:val="white"/>
+          <w:lang w:val="hr-HR"/>
+        </w:rPr>
+        <w:t xml:space="preserve"> su programi </w:t>
+      </w:r>
+      <w:r>
+        <w:rPr>
+          <w:rFonts w:ascii="Times New Roman" w:hAnsi="Times New Roman"/>
+          <w:b w:val="false"/>
+          <w:bCs w:val="false"/>
+          <w:i w:val="false"/>
+          <w:iCs w:val="false"/>
+          <w:color w:val="000000"/>
+          <w:sz w:val="24"/>
+          <w:szCs w:val="24"/>
+          <w:highlight w:val="white"/>
+          <w:lang w:val="hr-HR"/>
+        </w:rPr>
+        <w:t>koji nisu nužno vezani</w:t>
+      </w:r>
+      <w:r>
+        <w:rPr>
+          <w:rFonts w:ascii="Times New Roman" w:hAnsi="Times New Roman"/>
+          <w:b w:val="false"/>
+          <w:bCs w:val="false"/>
+          <w:i w:val="false"/>
+          <w:iCs w:val="false"/>
+          <w:color w:val="000000"/>
+          <w:sz w:val="24"/>
+          <w:szCs w:val="24"/>
+          <w:highlight w:val="white"/>
+          <w:lang w:val="hr-HR"/>
+        </w:rPr>
+        <w:t xml:space="preserve"> za compiler </w:t>
+      </w:r>
+      <w:r>
+        <w:rPr>
+          <w:rFonts w:ascii="Times New Roman" w:hAnsi="Times New Roman"/>
+          <w:b w:val="false"/>
+          <w:bCs w:val="false"/>
+          <w:i w:val="false"/>
+          <w:iCs w:val="false"/>
+          <w:color w:val="000000"/>
+          <w:sz w:val="24"/>
+          <w:szCs w:val="24"/>
+          <w:highlight w:val="white"/>
+          <w:lang w:val="hr-HR"/>
+        </w:rPr>
+        <w:t>i</w:t>
+      </w:r>
+      <w:r>
+        <w:rPr>
+          <w:rFonts w:ascii="Times New Roman" w:hAnsi="Times New Roman"/>
+          <w:b w:val="false"/>
+          <w:bCs w:val="false"/>
+          <w:i w:val="false"/>
+          <w:iCs w:val="false"/>
+          <w:color w:val="000000"/>
+          <w:sz w:val="24"/>
+          <w:szCs w:val="24"/>
+          <w:highlight w:val="white"/>
+          <w:lang w:val="hr-HR"/>
+        </w:rPr>
+        <w:t xml:space="preserve"> koji </w:t>
+      </w:r>
+      <w:r>
+        <w:rPr>
+          <w:rFonts w:ascii="Times New Roman" w:hAnsi="Times New Roman"/>
+          <w:b w:val="false"/>
+          <w:bCs w:val="false"/>
+          <w:i w:val="false"/>
+          <w:iCs w:val="false"/>
+          <w:color w:val="000000"/>
+          <w:sz w:val="24"/>
+          <w:szCs w:val="24"/>
+          <w:highlight w:val="white"/>
+          <w:lang w:val="hr-HR"/>
+        </w:rPr>
+        <w:t>pokušavaju</w:t>
+      </w:r>
+      <w:r>
+        <w:rPr>
+          <w:rFonts w:ascii="Times New Roman" w:hAnsi="Times New Roman"/>
+          <w:b w:val="false"/>
+          <w:bCs w:val="false"/>
+          <w:i w:val="false"/>
+          <w:iCs w:val="false"/>
+          <w:color w:val="000000"/>
+          <w:sz w:val="24"/>
+          <w:szCs w:val="24"/>
+          <w:highlight w:val="white"/>
+          <w:lang w:val="hr-HR"/>
+        </w:rPr>
+        <w:t xml:space="preserve"> otkri</w:t>
+      </w:r>
+      <w:r>
+        <w:rPr>
+          <w:rFonts w:ascii="Times New Roman" w:hAnsi="Times New Roman"/>
+          <w:b w:val="false"/>
+          <w:bCs w:val="false"/>
+          <w:i w:val="false"/>
+          <w:iCs w:val="false"/>
+          <w:color w:val="000000"/>
+          <w:sz w:val="24"/>
+          <w:szCs w:val="24"/>
+          <w:highlight w:val="white"/>
+          <w:lang w:val="hr-HR"/>
+        </w:rPr>
+        <w:t>ti</w:t>
+      </w:r>
+      <w:r>
+        <w:rPr>
+          <w:rFonts w:ascii="Times New Roman" w:hAnsi="Times New Roman"/>
+          <w:b w:val="false"/>
+          <w:bCs w:val="false"/>
+          <w:i w:val="false"/>
+          <w:iCs w:val="false"/>
+          <w:color w:val="000000"/>
+          <w:sz w:val="24"/>
+          <w:szCs w:val="24"/>
+          <w:highlight w:val="white"/>
+          <w:lang w:val="hr-HR"/>
+        </w:rPr>
+        <w:t xml:space="preserve"> te stvari tako što vrte program, </w:t>
+      </w:r>
+      <w:r>
+        <w:rPr>
+          <w:rFonts w:ascii="Times New Roman" w:hAnsi="Times New Roman"/>
+          <w:b w:val="false"/>
+          <w:bCs w:val="false"/>
+          <w:i w:val="false"/>
+          <w:iCs w:val="false"/>
+          <w:color w:val="000000"/>
+          <w:sz w:val="24"/>
+          <w:szCs w:val="24"/>
+          <w:highlight w:val="white"/>
+          <w:lang w:val="hr-HR"/>
+        </w:rPr>
+        <w:t>i općenito su uspješniji</w:t>
+      </w:r>
+      <w:r>
+        <w:rPr>
+          <w:rFonts w:ascii="Times New Roman" w:hAnsi="Times New Roman"/>
+          <w:b w:val="false"/>
+          <w:bCs w:val="false"/>
+          <w:i w:val="false"/>
+          <w:iCs w:val="false"/>
+          <w:color w:val="000000"/>
+          <w:sz w:val="24"/>
+          <w:szCs w:val="24"/>
+          <w:highlight w:val="white"/>
+          <w:lang w:val="hr-HR"/>
+        </w:rPr>
+        <w:t xml:space="preserve">. </w:t>
+      </w:r>
+      <w:r>
+        <w:rPr>
+          <w:rFonts w:ascii="Times New Roman" w:hAnsi="Times New Roman"/>
+          <w:b w:val="false"/>
+          <w:bCs w:val="false"/>
+          <w:i w:val="false"/>
+          <w:iCs w:val="false"/>
+          <w:color w:val="000000"/>
+          <w:sz w:val="24"/>
+          <w:szCs w:val="24"/>
+          <w:highlight w:val="white"/>
+          <w:lang w:val="hr-HR"/>
+        </w:rPr>
+        <w:t>Najpoznatiji debuggeri su GDB i LLDB.</w:t>
+      </w:r>
+    </w:p>
+    <w:p>
+      <w:pPr>
+        <w:pStyle w:val="Normal"/>
+        <w:jc w:val="both"/>
         <w:rPr>
           <w:rFonts w:ascii="Times New Roman" w:hAnsi="Times New Roman"/>
           <w:b w:val="false"/>
@@ -10163,14 +10614,24 @@
           <w:i w:val="false"/>
           <w:iCs w:val="false"/>
           <w:color w:val="000000"/>
+          <w:sz w:val="24"/>
+          <w:szCs w:val="24"/>
           <w:highlight w:val="white"/>
           <w:lang w:val="hr-HR"/>
         </w:rPr>
       </w:pPr>
       <w:r>
         <w:rPr>
-          <w:sz w:val="24"/>
-          <w:szCs w:val="24"/>
+          <w:rFonts w:ascii="Times New Roman" w:hAnsi="Times New Roman"/>
+          <w:b w:val="false"/>
+          <w:bCs w:val="false"/>
+          <w:i w:val="false"/>
+          <w:iCs w:val="false"/>
+          <w:color w:val="000000"/>
+          <w:sz w:val="24"/>
+          <w:szCs w:val="24"/>
+          <w:highlight w:val="white"/>
+          <w:lang w:val="hr-HR"/>
         </w:rPr>
       </w:r>
     </w:p>
@@ -10179,11 +10640,18 @@
         <w:pStyle w:val="Normal"/>
         <w:jc w:val="both"/>
         <w:rPr>
+          <w:rFonts w:ascii="Times New Roman" w:hAnsi="Times New Roman"/>
           <w:b/>
           <w:b/>
           <w:bCs/>
-          <w:sz w:val="24"/>
-          <w:szCs w:val="24"/>
+          <w:i w:val="false"/>
+          <w:i w:val="false"/>
+          <w:iCs w:val="false"/>
+          <w:color w:val="000000"/>
+          <w:sz w:val="24"/>
+          <w:szCs w:val="24"/>
+          <w:highlight w:val="white"/>
+          <w:lang w:val="hr-HR"/>
         </w:rPr>
       </w:pPr>
       <w:r>
@@ -10206,10 +10674,7 @@
       <w:pPr>
         <w:pStyle w:val="Normal"/>
         <w:jc w:val="both"/>
-        <w:rPr>
-          <w:sz w:val="24"/>
-          <w:szCs w:val="24"/>
-        </w:rPr>
+        <w:rPr/>
       </w:pPr>
       <w:r>
         <w:rPr>
@@ -10515,11 +10980,18 @@
         </w:numPr>
         <w:jc w:val="both"/>
         <w:rPr>
-          <w:b w:val="false"/>
-          <w:b w:val="false"/>
-          <w:bCs w:val="false"/>
-          <w:sz w:val="24"/>
-          <w:szCs w:val="24"/>
+          <w:rFonts w:ascii="Courier New" w:hAnsi="Courier New"/>
+          <w:b w:val="false"/>
+          <w:b w:val="false"/>
+          <w:bCs w:val="false"/>
+          <w:i w:val="false"/>
+          <w:i w:val="false"/>
+          <w:iCs w:val="false"/>
+          <w:color w:val="FF0000"/>
+          <w:sz w:val="24"/>
+          <w:szCs w:val="24"/>
+          <w:highlight w:val="white"/>
+          <w:lang w:val="hr-HR"/>
         </w:rPr>
       </w:pPr>
       <w:r>
@@ -10532,7 +11004,6 @@
           <w:color w:val="FF0000"/>
           <w:sz w:val="24"/>
           <w:szCs w:val="24"/>
-          <w:highlight w:val="white"/>
           <w:highlight w:val="white"/>
           <w:lang w:val="hr-HR"/>
         </w:rPr>
@@ -10547,8 +11018,11 @@
           <w:numId w:val="1"/>
         </w:numPr>
         <w:rPr>
-          <w:sz w:val="24"/>
-          <w:szCs w:val="24"/>
+          <w:rFonts w:ascii="Courier New" w:hAnsi="Courier New"/>
+          <w:color w:val="808080"/>
+          <w:sz w:val="24"/>
+          <w:szCs w:val="24"/>
+          <w:highlight w:val="white"/>
         </w:rPr>
       </w:pPr>
       <w:r>
@@ -10570,8 +11044,11 @@
           <w:numId w:val="1"/>
         </w:numPr>
         <w:rPr>
-          <w:sz w:val="24"/>
-          <w:szCs w:val="24"/>
+          <w:rFonts w:ascii="Courier New" w:hAnsi="Courier New"/>
+          <w:color w:val="FF0000"/>
+          <w:sz w:val="24"/>
+          <w:szCs w:val="24"/>
+          <w:highlight w:val="white"/>
         </w:rPr>
       </w:pPr>
       <w:r>
@@ -11363,8 +11840,11 @@
           <w:numId w:val="1"/>
         </w:numPr>
         <w:rPr>
-          <w:sz w:val="24"/>
-          <w:szCs w:val="24"/>
+          <w:rFonts w:ascii="Courier New" w:hAnsi="Courier New"/>
+          <w:color w:val="804040"/>
+          <w:sz w:val="24"/>
+          <w:szCs w:val="24"/>
+          <w:highlight w:val="white"/>
         </w:rPr>
       </w:pPr>
       <w:r>
@@ -11516,8 +11996,11 @@
           <w:numId w:val="1"/>
         </w:numPr>
         <w:rPr>
-          <w:sz w:val="24"/>
-          <w:szCs w:val="24"/>
+          <w:rFonts w:ascii="Courier New" w:hAnsi="Courier New"/>
+          <w:color w:val="FF0000"/>
+          <w:sz w:val="24"/>
+          <w:szCs w:val="24"/>
+          <w:highlight w:val="white"/>
         </w:rPr>
       </w:pPr>
       <w:r>
@@ -11539,8 +12022,11 @@
           <w:numId w:val="1"/>
         </w:numPr>
         <w:rPr>
-          <w:sz w:val="24"/>
-          <w:szCs w:val="24"/>
+          <w:rFonts w:ascii="Courier New" w:hAnsi="Courier New"/>
+          <w:color w:val="808080"/>
+          <w:sz w:val="24"/>
+          <w:szCs w:val="24"/>
+          <w:highlight w:val="white"/>
         </w:rPr>
       </w:pPr>
       <w:r>
@@ -11563,11 +12049,14 @@
         </w:numPr>
         <w:jc w:val="both"/>
         <w:rPr>
-          <w:b w:val="false"/>
-          <w:b w:val="false"/>
-          <w:bCs w:val="false"/>
-          <w:sz w:val="24"/>
-          <w:szCs w:val="24"/>
+          <w:rFonts w:ascii="Courier New" w:hAnsi="Courier New"/>
+          <w:b w:val="false"/>
+          <w:b w:val="false"/>
+          <w:bCs w:val="false"/>
+          <w:color w:val="FF0000"/>
+          <w:sz w:val="24"/>
+          <w:szCs w:val="24"/>
+          <w:highlight w:val="white"/>
         </w:rPr>
       </w:pPr>
       <w:r>
@@ -12078,22 +12567,157 @@
           <w:highlight w:val="white"/>
           <w:lang w:val="hr-HR"/>
         </w:rPr>
-        <w:t xml:space="preserve">U većini programskih jezika postoji, osim while-petlje, i for-petlja, koja se upotrebljava u slučaju da je broj ponavljanja unaprijed poznat. Nju je teže implementirati u compiler no što je while-petlju, </w:t>
-      </w:r>
-      <w:r>
-        <w:rPr>
-          <w:rFonts w:ascii="Times New Roman" w:hAnsi="Times New Roman"/>
-          <w:b w:val="false"/>
-          <w:bCs w:val="false"/>
-          <w:i w:val="false"/>
-          <w:iCs w:val="false"/>
-          <w:color w:val="000000"/>
-          <w:sz w:val="24"/>
-          <w:szCs w:val="24"/>
-          <w:highlight w:val="white"/>
-          <w:lang w:val="hr-HR"/>
-        </w:rPr>
-        <w:t>i zato nje nema u AEC-u.</w:t>
+        <w:t xml:space="preserve">U većini programskih jezika postoji, osim while-petlje, i for-petlja </w:t>
+      </w:r>
+      <w:r>
+        <w:rPr>
+          <w:rFonts w:ascii="Times New Roman" w:hAnsi="Times New Roman"/>
+          <w:b w:val="false"/>
+          <w:bCs w:val="false"/>
+          <w:i w:val="false"/>
+          <w:iCs w:val="false"/>
+          <w:color w:val="000000"/>
+          <w:sz w:val="24"/>
+          <w:szCs w:val="24"/>
+          <w:highlight w:val="white"/>
+          <w:lang w:val="hr-HR"/>
+        </w:rPr>
+        <w:t>(</w:t>
+      </w:r>
+      <w:r>
+        <w:rPr>
+          <w:rFonts w:ascii="Times New Roman" w:hAnsi="Times New Roman"/>
+          <w:b w:val="false"/>
+          <w:bCs w:val="false"/>
+          <w:i/>
+          <w:iCs/>
+          <w:color w:val="000000"/>
+          <w:sz w:val="24"/>
+          <w:szCs w:val="24"/>
+          <w:highlight w:val="white"/>
+          <w:lang w:val="hr-HR"/>
+        </w:rPr>
+        <w:t>for</w:t>
+      </w:r>
+      <w:r>
+        <w:rPr>
+          <w:rFonts w:ascii="Times New Roman" w:hAnsi="Times New Roman"/>
+          <w:b w:val="false"/>
+          <w:bCs w:val="false"/>
+          <w:i w:val="false"/>
+          <w:iCs w:val="false"/>
+          <w:color w:val="000000"/>
+          <w:sz w:val="24"/>
+          <w:szCs w:val="24"/>
+          <w:highlight w:val="white"/>
+          <w:lang w:val="hr-HR"/>
+        </w:rPr>
+        <w:t xml:space="preserve"> znači </w:t>
+      </w:r>
+      <w:r>
+        <w:rPr>
+          <w:rFonts w:ascii="Times New Roman" w:hAnsi="Times New Roman"/>
+          <w:b w:val="false"/>
+          <w:bCs w:val="false"/>
+          <w:i/>
+          <w:iCs/>
+          <w:color w:val="000000"/>
+          <w:sz w:val="24"/>
+          <w:szCs w:val="24"/>
+          <w:highlight w:val="white"/>
+          <w:lang w:val="hr-HR"/>
+        </w:rPr>
+        <w:t xml:space="preserve">za </w:t>
+      </w:r>
+      <w:r>
+        <w:rPr>
+          <w:rFonts w:ascii="Times New Roman" w:hAnsi="Times New Roman"/>
+          <w:b w:val="false"/>
+          <w:bCs w:val="false"/>
+          <w:i w:val="false"/>
+          <w:iCs w:val="false"/>
+          <w:color w:val="000000"/>
+          <w:sz w:val="24"/>
+          <w:szCs w:val="24"/>
+          <w:highlight w:val="white"/>
+          <w:lang w:val="hr-HR"/>
+        </w:rPr>
+        <w:t xml:space="preserve">ili </w:t>
+      </w:r>
+      <w:r>
+        <w:rPr>
+          <w:rFonts w:ascii="Times New Roman" w:hAnsi="Times New Roman"/>
+          <w:b w:val="false"/>
+          <w:bCs w:val="false"/>
+          <w:i/>
+          <w:iCs/>
+          <w:color w:val="000000"/>
+          <w:sz w:val="24"/>
+          <w:szCs w:val="24"/>
+          <w:highlight w:val="white"/>
+          <w:lang w:val="hr-HR"/>
+        </w:rPr>
+        <w:t>za svaki</w:t>
+      </w:r>
+      <w:r>
+        <w:rPr>
+          <w:rFonts w:ascii="Times New Roman" w:hAnsi="Times New Roman"/>
+          <w:b w:val="false"/>
+          <w:bCs w:val="false"/>
+          <w:i w:val="false"/>
+          <w:iCs w:val="false"/>
+          <w:color w:val="000000"/>
+          <w:sz w:val="24"/>
+          <w:szCs w:val="24"/>
+          <w:highlight w:val="white"/>
+          <w:lang w:val="hr-HR"/>
+        </w:rPr>
+        <w:t>)</w:t>
+      </w:r>
+      <w:r>
+        <w:rPr>
+          <w:rFonts w:ascii="Times New Roman" w:hAnsi="Times New Roman"/>
+          <w:b w:val="false"/>
+          <w:bCs w:val="false"/>
+          <w:i w:val="false"/>
+          <w:iCs w:val="false"/>
+          <w:color w:val="000000"/>
+          <w:sz w:val="24"/>
+          <w:szCs w:val="24"/>
+          <w:highlight w:val="white"/>
+          <w:lang w:val="hr-HR"/>
+        </w:rPr>
+        <w:t xml:space="preserve">, koja se upotrebljava u slučaju da je broj ponavljanja unaprijed poznat. Nju je teže implementirati u compiler no što je while-petlju, </w:t>
+      </w:r>
+      <w:r>
+        <w:rPr>
+          <w:rFonts w:ascii="Times New Roman" w:hAnsi="Times New Roman"/>
+          <w:b w:val="false"/>
+          <w:bCs w:val="false"/>
+          <w:i w:val="false"/>
+          <w:iCs w:val="false"/>
+          <w:color w:val="000000"/>
+          <w:sz w:val="24"/>
+          <w:szCs w:val="24"/>
+          <w:highlight w:val="white"/>
+          <w:lang w:val="hr-HR"/>
+        </w:rPr>
+        <w:t xml:space="preserve">i zato nje nema u AEC-u. </w:t>
+      </w:r>
+      <w:r>
+        <w:rPr>
+          <w:rFonts w:ascii="Times New Roman" w:hAnsi="Times New Roman"/>
+          <w:b w:val="false"/>
+          <w:bCs w:val="false"/>
+          <w:i w:val="false"/>
+          <w:iCs w:val="false"/>
+          <w:color w:val="000000"/>
+          <w:sz w:val="24"/>
+          <w:szCs w:val="24"/>
+          <w:highlight w:val="white"/>
+          <w:lang w:val="hr-HR"/>
+        </w:rPr>
+        <w:t>Primjere kako se na asemblerskom jeziku deklarira da želimo stvoriti izvršnu datoteku operacijskog sustava Windows, te kako se ispisuju rezultati, deklariraju asemblerske varijable i uvoze simboli iz DLL-ova, imate u svim onim AEC-ovskim programima na mom GitHub profilu.</w:t>
       </w:r>
     </w:p>
     <w:sectPr>
@@ -12714,7 +13338,10 @@
         </w:tabs>
         <w:ind w:left="720" w:hanging="360"/>
       </w:pPr>
-      <w:rPr/>
+      <w:rPr>
+        <w:rFonts w:ascii="Times New Roman" w:hAnsi="Times New Roman"/>
+        <w:color w:val="000000"/>
+      </w:rPr>
     </w:lvl>
     <w:lvl w:ilvl="1">
       <w:start w:val="1"/>
@@ -12727,7 +13354,10 @@
         </w:tabs>
         <w:ind w:left="1080" w:hanging="360"/>
       </w:pPr>
-      <w:rPr/>
+      <w:rPr>
+        <w:rFonts w:ascii="Times New Roman" w:hAnsi="Times New Roman"/>
+        <w:color w:val="000000"/>
+      </w:rPr>
     </w:lvl>
     <w:lvl w:ilvl="2">
       <w:start w:val="1"/>
@@ -12740,7 +13370,10 @@
         </w:tabs>
         <w:ind w:left="1440" w:hanging="360"/>
       </w:pPr>
-      <w:rPr/>
+      <w:rPr>
+        <w:rFonts w:ascii="Times New Roman" w:hAnsi="Times New Roman"/>
+        <w:color w:val="000000"/>
+      </w:rPr>
     </w:lvl>
     <w:lvl w:ilvl="3">
       <w:start w:val="1"/>
@@ -12753,7 +13386,10 @@
         </w:tabs>
         <w:ind w:left="1800" w:hanging="360"/>
       </w:pPr>
-      <w:rPr/>
+      <w:rPr>
+        <w:rFonts w:ascii="Times New Roman" w:hAnsi="Times New Roman"/>
+        <w:color w:val="000000"/>
+      </w:rPr>
     </w:lvl>
     <w:lvl w:ilvl="4">
       <w:start w:val="1"/>
@@ -12766,7 +13402,10 @@
         </w:tabs>
         <w:ind w:left="2160" w:hanging="360"/>
       </w:pPr>
-      <w:rPr/>
+      <w:rPr>
+        <w:rFonts w:ascii="Times New Roman" w:hAnsi="Times New Roman"/>
+        <w:color w:val="000000"/>
+      </w:rPr>
     </w:lvl>
     <w:lvl w:ilvl="5">
       <w:start w:val="1"/>
@@ -12779,7 +13418,10 @@
         </w:tabs>
         <w:ind w:left="2520" w:hanging="360"/>
       </w:pPr>
-      <w:rPr/>
+      <w:rPr>
+        <w:rFonts w:ascii="Times New Roman" w:hAnsi="Times New Roman"/>
+        <w:color w:val="000000"/>
+      </w:rPr>
     </w:lvl>
     <w:lvl w:ilvl="6">
       <w:start w:val="1"/>
@@ -12792,7 +13434,10 @@
         </w:tabs>
         <w:ind w:left="2880" w:hanging="360"/>
       </w:pPr>
-      <w:rPr/>
+      <w:rPr>
+        <w:rFonts w:ascii="Times New Roman" w:hAnsi="Times New Roman"/>
+        <w:color w:val="000000"/>
+      </w:rPr>
     </w:lvl>
     <w:lvl w:ilvl="7">
       <w:start w:val="1"/>
@@ -12805,7 +13450,10 @@
         </w:tabs>
         <w:ind w:left="3240" w:hanging="360"/>
       </w:pPr>
-      <w:rPr/>
+      <w:rPr>
+        <w:rFonts w:ascii="Times New Roman" w:hAnsi="Times New Roman"/>
+        <w:color w:val="000000"/>
+      </w:rPr>
     </w:lvl>
     <w:lvl w:ilvl="8">
       <w:start w:val="1"/>
@@ -12818,7 +13466,10 @@
         </w:tabs>
         <w:ind w:left="3600" w:hanging="360"/>
       </w:pPr>
-      <w:rPr/>
+      <w:rPr>
+        <w:rFonts w:ascii="Times New Roman" w:hAnsi="Times New Roman"/>
+        <w:color w:val="000000"/>
+      </w:rPr>
     </w:lvl>
   </w:abstractNum>
   <w:abstractNum w:abstractNumId="2">
@@ -12989,7 +13640,10 @@
   <w:style w:type="character" w:styleId="NumberingSymbols">
     <w:name w:val="Numbering Symbols"/>
     <w:qFormat/>
-    <w:rPr/>
+    <w:rPr>
+      <w:rFonts w:ascii="Times New Roman" w:hAnsi="Times New Roman"/>
+      <w:color w:val="000000"/>
+    </w:rPr>
   </w:style>
   <w:style w:type="character" w:styleId="EndnoteAnchor">
     <w:name w:val="Endnote Anchor"/>

</xml_diff>